<commit_message>
Second Review of text
</commit_message>
<xml_diff>
--- a/raw_files/651_bigData_finalReport_ricardoZambrano_115811614.docx
+++ b/raw_files/651_bigData_finalReport_ricardoZambrano_115811614.docx
@@ -8,10 +8,7 @@
         <w:spacing w:after="0pt"/>
       </w:pPr>
       <w:r>
-        <w:t>Multi-Class Classifier of Accents for Audio Utterances in Spanish</w:t>
-      </w:r>
-      <w:r>
-        <w:t xml:space="preserve"> </w:t>
+        <w:t xml:space="preserve">Multi-Class Classifier of Accents for Audio Utterances in Spanish </w:t>
       </w:r>
     </w:p>
     <w:p>
@@ -397,10 +394,13 @@
         <w:t>—</w:t>
       </w:r>
       <w:r>
-        <w:t xml:space="preserve"> </w:t>
-      </w:r>
-      <w:r>
-        <w:t>This project sought to develop a multi-class classifier for Spanish accents. The proposed model may help improve the performance of speech activated systems operating in the Spanish language. The Common Voice dataset was used as a source of audio utterances in Spanish. This dataset provides more than one million utterances recorded in mp3 format. Each speaker recorded in the dataset read a sentence and self-reported their demographics, including ‘accent’ label. The written text of each sentence is captured in the data. Because of the size of the dataset, Databricks was the platform selected to train the classifier. MFCC features were used as an input for a logistic regression algorithm. The prediction accuracy of the algorithm was 0.54 in both the train set and test set. The model predicted the majority class. To improve the accuracy of the model, techniques to guarantee an independent and identically distributed sample of the utterances must be included. It is hypothesized that other machine learning algorithms might improve the accuracy of the prediction.</w:t>
+        <w:t xml:space="preserve"> This project sought to develop a multi-class classifier for Spanish accents. The proposed model may help improve the performance of speech</w:t>
+      </w:r>
+      <w:r>
+        <w:t>-</w:t>
+      </w:r>
+      <w:r>
+        <w:t>activated systems operating in the Spanish language. The Common Voice dataset was used as a source of audio utterances in Spanish. This dataset provides more than one million utterances recorded in mp3 format. Each speaker recorded in the dataset read a sentence and self-reported their demographics, including ‘accent’ label. The written text of each sentence is captured in the data. Because of the size of the dataset, Databricks was the platform selected to train the classifier. MFCC features were used as an input for a logistic regression algorithm. The prediction accuracy of the algorithm was 0.54 in both the train set and test set. The model predicted the majority class. To improve the accuracy of the model, techniques to guarantee an independent and identically distributed sample of the utterances must be included. It is hypothesized that other machine learning algorithms might improve the accuracy of the prediction.</w:t>
       </w:r>
       <w:r>
         <w:rPr>
@@ -430,6 +430,9 @@
       <w:r>
         <w:t>automatic speech recognition, big data, Spanish language accents, common voice</w:t>
       </w:r>
+      <w:r>
+        <w:t>, PySpark, Databricks</w:t>
+      </w:r>
     </w:p>
     <w:p>
       <w:pPr>
@@ -468,15 +471,7 @@
         <w:spacing w:after="0pt"/>
       </w:pPr>
       <w:r>
-        <w:t>Spanish speakers have developed many distinct accents over time, with multiple accents found within the borders of a single country. As these accents developed, the choice of words and sentences became a unique feature of each community. Furthermore, semantic ambiguity arose as words started to evoke different meanings in different communities. For example, in an informal conversational context, the word ‘</w:t>
-      </w:r>
-      <w:proofErr w:type="spellStart"/>
-      <w:r>
-        <w:t>marcha</w:t>
-      </w:r>
-      <w:proofErr w:type="spellEnd"/>
-      <w:r>
-        <w:t xml:space="preserve">’ means ‘to protest’ in Venezuela, whereas in Spain it means ‘party’. </w:t>
+        <w:t xml:space="preserve">Spanish speakers have developed many distinct accents over time, with multiple accents found within the borders of a single country. As these accents developed, the choice of words and sentences became a unique feature of each community. Furthermore, semantic ambiguity arose as words started to evoke different meanings in different communities. For example, in an informal conversational context, the word ‘marcha’ means ‘to protest’ in Venezuela, whereas in Spain it means ‘party’. </w:t>
       </w:r>
     </w:p>
     <w:p>
@@ -565,7 +560,14 @@
         <w:spacing w:after="0pt"/>
       </w:pPr>
       <w:r>
-        <w:t>J. Francom, et al, ACTIV-ES: a comparable, cross-dialect corpus of ‘everyday’ Spanish from Argentina, Mexico, and Spain</w:t>
+        <w:t xml:space="preserve">J. Francom, et al, </w:t>
+      </w:r>
+      <w:r>
+        <w:rPr>
+          <w:i/>
+          <w:iCs/>
+        </w:rPr>
+        <w:t>ACTIV-ES: a comparable, cross-dialect corpus of ‘everyday’ Spanish from Argentina, Mexico, and Spain</w:t>
       </w:r>
     </w:p>
     <w:p>
@@ -578,7 +580,17 @@
         <w:spacing w:after="0pt"/>
       </w:pPr>
       <w:r>
-        <w:t>W. Maier and C. Gomez-Rodriguez, Language variety identification in Spanish tweets. Language Technology for Closely Related Languages and Language Variants. October/2014. pages 25–35</w:t>
+        <w:t xml:space="preserve">W. Maier and C. Gomez-Rodriguez, </w:t>
+      </w:r>
+      <w:r>
+        <w:rPr>
+          <w:i/>
+          <w:iCs/>
+        </w:rPr>
+        <w:t>Language variety identification in Spanish tweets. Language Technology for Closely Related Languages and Language Variants.</w:t>
+      </w:r>
+      <w:r>
+        <w:t xml:space="preserve"> October/2014. pages 25–35</w:t>
       </w:r>
     </w:p>
     <w:p>
@@ -760,7 +772,7 @@
         <w:spacing w:after="0pt"/>
       </w:pPr>
       <w:r>
-        <w:t>The dataset version used for this project was the Common Voice Corpus 15.0 [46.23 GB] for the Spanish. It was published on Sep/13/2023 and it contains:</w:t>
+        <w:t>The dataset version used for this project was the Common Voice Corpus 15.0 [46.23 GB] for Spanish. It was published on Sep/13/2023 and it contains:</w:t>
       </w:r>
     </w:p>
     <w:p>
@@ -811,14 +823,33 @@
     <w:p>
       <w:pPr>
         <w:pStyle w:val="BodyText"/>
-        <w:numPr>
-          <w:ilvl w:val="0"/>
-          <w:numId w:val="26"/>
-        </w:numPr>
-        <w:spacing w:after="0pt"/>
-      </w:pPr>
-      <w:r>
-        <w:t>It is stored in MP3 format</w:t>
+        <w:spacing w:after="0pt"/>
+        <w:ind w:start="18pt" w:firstLine="0pt"/>
+      </w:pPr>
+    </w:p>
+    <w:p>
+      <w:pPr>
+        <w:pStyle w:val="BodyText"/>
+        <w:spacing w:after="0pt"/>
+        <w:ind w:start="18pt" w:firstLine="0pt"/>
+        <w:rPr>
+          <w:lang w:val="en-US"/>
+        </w:rPr>
+      </w:pPr>
+      <w:r>
+        <w:rPr>
+          <w:lang w:val="en-US"/>
+        </w:rPr>
+        <w:t>Audio files are</w:t>
+      </w:r>
+      <w:r>
+        <w:t xml:space="preserve"> stored in MP3 format</w:t>
+      </w:r>
+      <w:r>
+        <w:rPr>
+          <w:lang w:val="en-US"/>
+        </w:rPr>
+        <w:t>.</w:t>
       </w:r>
     </w:p>
     <w:p>
@@ -844,38 +875,22 @@
         <w:spacing w:after="0pt"/>
       </w:pPr>
       <w:r>
-        <w:t>Two approaches were tried for this project: (</w:t>
-      </w:r>
-      <w:proofErr w:type="spellStart"/>
-      <w:r>
-        <w:t>i</w:t>
-      </w:r>
-      <w:proofErr w:type="spellEnd"/>
-      <w:r>
-        <w:t>) extracting features directly from the waveform using a Convolutional Neural Network; and, (ii) extracting features of the audio recording using Mel-frequency cepstral coefficients (MFCC). Only the second approach was achieved.</w:t>
-      </w:r>
-    </w:p>
-    <w:p>
-      <w:pPr>
-        <w:pStyle w:val="BodyText"/>
-        <w:spacing w:after="0pt"/>
-      </w:pPr>
-    </w:p>
-    <w:p>
-      <w:pPr>
-        <w:pStyle w:val="BodyText"/>
-        <w:spacing w:after="0pt"/>
-      </w:pPr>
-      <w:r>
-        <w:t xml:space="preserve">Mel-frequency </w:t>
-      </w:r>
-      <w:proofErr w:type="spellStart"/>
-      <w:r>
-        <w:t>cepstrum</w:t>
-      </w:r>
-      <w:proofErr w:type="spellEnd"/>
-      <w:r>
-        <w:t xml:space="preserve"> (MFC) is a representation of the short-term power spectrum of a sound, based on a linear cosine transform of a log-power spectrum on a nonlinear Mel scale of frequency. Taken as a group, MFCCs capture the shape of the power spectrum of a sound signal. In brief, it is assumed the MFCC compress information about the audio signal into a small number of coefficients while discarding less relevant information. This compression makes the analysis of the entire waveform require less computation power.</w:t>
+        <w:t>Two approaches were tried for this project: (i) extracting features directly from the waveform using a Convolutional Neural Network; and, (ii) extracting features of the audio recording using Mel-frequency cepstral coefficients (MFCC). Only the second approach was achieved.</w:t>
+      </w:r>
+    </w:p>
+    <w:p>
+      <w:pPr>
+        <w:pStyle w:val="BodyText"/>
+        <w:spacing w:after="0pt"/>
+      </w:pPr>
+    </w:p>
+    <w:p>
+      <w:pPr>
+        <w:pStyle w:val="BodyText"/>
+        <w:spacing w:after="0pt"/>
+      </w:pPr>
+      <w:r>
+        <w:t>Mel-frequency cepstrum (MFC) is a representation of the short-term power spectrum of a sound, based on a linear cosine transform of a log-power spectrum on a nonlinear Mel scale of frequency. Taken as a group, MFCCs capture the shape of the power spectrum of a sound signal. In brief, it is assumed the MFCC compress information about the audio signal into a small number of coefficients while discarding less relevant information. This compression makes the analysis of the entire waveform require less computation power.</w:t>
       </w:r>
     </w:p>
     <w:p>
@@ -954,7 +969,7 @@
         <w:spacing w:after="0pt"/>
       </w:pPr>
       <w:r>
-        <w:t xml:space="preserve">The original dataset had 111 distinct accents. Several of these accents were duplicates, in the form of different names for the same accent. As an example of this situation, it was observed that the order of the words used in the name of a given category appeared in different order, but the same words were used and had the same meaning. There were observations that reported two accents. In this latter case, the first self-reported accent was selected. It is worthwhile mentioning that some of the observations with two categories had two categories that were in conflict with each other (e.g. Colombian Caribbean and Colombian Andean accent; these two categories are either/or and the speaker cannot use both </w:t>
+        <w:t xml:space="preserve">The original dataset had 111 distinct accents. Several of these accents were duplicates, in the form of different names for the same accent. As an example of this situation, it was observed that the words used in the name of a given category appeared in different order, but the same words were used and had the same meaning. There were observations that reported two accents. In this latter case, the first self-reported accent was selected. It is worthwhile mentioning that some of the observations with two categories had two categories that were in conflict with each other (e.g. Colombian Caribbean and Colombian Andean accent; these two categories are either/or and the speaker cannot use both </w:t>
       </w:r>
       <w:r>
         <w:rPr>
@@ -993,57 +1008,104 @@
         <w:spacing w:after="0pt"/>
       </w:pPr>
       <w:r>
-        <w:t xml:space="preserve">The rest of the accents were re-mapped using a Python dictionary. The goal of this mapping was to group accents that were one and the same in the same bucket. The map dictionary was built by hand using MS Excel as a tool to see the original name of the accent side by side and select the unique accent name from a group of pre-set categories. Afterwards this file was saved as a comma-separated file and uploaded as a </w:t>
-      </w:r>
-      <w:proofErr w:type="spellStart"/>
-      <w:r>
-        <w:t>dataframe</w:t>
-      </w:r>
-      <w:proofErr w:type="spellEnd"/>
-      <w:r>
-        <w:t xml:space="preserve"> to Databricks. Finally, the aforementioned dictionary was built from the </w:t>
-      </w:r>
-      <w:proofErr w:type="spellStart"/>
-      <w:r>
-        <w:t>dataframe</w:t>
-      </w:r>
-      <w:proofErr w:type="spellEnd"/>
-      <w:r>
-        <w:t xml:space="preserve">. By using a user-defined function (UDF) and the accent dictionary, a crosswalk between ‘old accent label’ and ‘new accent label’ was applied to the rows in the ‘other’ dataset. </w:t>
-      </w:r>
-    </w:p>
-    <w:p>
-      <w:pPr>
-        <w:pStyle w:val="BodyText"/>
-        <w:spacing w:after="0pt"/>
-      </w:pPr>
-    </w:p>
-    <w:p>
-      <w:pPr>
-        <w:pStyle w:val="BodyText"/>
-        <w:spacing w:after="0pt"/>
-      </w:pPr>
-      <w:r>
-        <w:t xml:space="preserve">Next rows equal to ‘Discard’ in the accent column, as well as rows with missing values in both the accent and sentence columns were removed. After this processing, the ‘other’ dataset had 932,533 rows left. </w:t>
-      </w:r>
-    </w:p>
-    <w:p>
-      <w:pPr>
-        <w:pStyle w:val="BodyText"/>
-        <w:spacing w:after="0pt"/>
-      </w:pPr>
-    </w:p>
-    <w:p>
-      <w:pPr>
-        <w:pStyle w:val="BodyText"/>
-        <w:spacing w:after="0pt"/>
-      </w:pPr>
-      <w:r>
-        <w:t xml:space="preserve">The process of unzipping the MP3 audio files was taking more than 48 hours. Thus, it was decided to interrupt the </w:t>
-      </w:r>
+        <w:t>The accents</w:t>
+      </w:r>
+      <w:r>
+        <w:rPr>
+          <w:lang w:val="en-US"/>
+        </w:rPr>
+        <w:t xml:space="preserve"> kept in the dataset</w:t>
+      </w:r>
+      <w:r>
+        <w:t xml:space="preserve"> were re-mapped using a Python dictionary. The goal of this mapping was to group accents that were one and the same in the same bucket. The map dictionary was built by hand using MS Excel</w:t>
+      </w:r>
+      <w:r>
+        <w:rPr>
+          <w:lang w:val="en-US"/>
+        </w:rPr>
+        <w:t xml:space="preserve">. The process consisted in visualizing </w:t>
+      </w:r>
+      <w:r>
+        <w:t xml:space="preserve">the original name of the accent </w:t>
+      </w:r>
+      <w:r>
+        <w:rPr>
+          <w:lang w:val="en-US"/>
+        </w:rPr>
+        <w:t xml:space="preserve">and assign a </w:t>
+      </w:r>
+      <w:r>
+        <w:rPr>
+          <w:lang w:val="en-US"/>
+        </w:rPr>
+        <w:t>new</w:t>
+      </w:r>
+      <w:r>
+        <w:t xml:space="preserve"> accent name</w:t>
+      </w:r>
+      <w:r>
+        <w:rPr>
+          <w:lang w:val="en-US"/>
+        </w:rPr>
+        <w:t>, selected</w:t>
+      </w:r>
+      <w:r>
+        <w:t xml:space="preserve"> from a group of </w:t>
+      </w:r>
+      <w:r>
+        <w:rPr>
+          <w:lang w:val="en-US"/>
+        </w:rPr>
+        <w:t xml:space="preserve">unique </w:t>
+      </w:r>
+      <w:r>
+        <w:t xml:space="preserve">pre-set </w:t>
+      </w:r>
+      <w:r>
+        <w:rPr>
+          <w:lang w:val="en-US"/>
+        </w:rPr>
+        <w:t xml:space="preserve">accent </w:t>
+      </w:r>
+      <w:r>
+        <w:t xml:space="preserve">categories. Afterwards this file was saved as a comma-separated file and uploaded as a dataframe to Databricks. Finally, the aforementioned dictionary was built from the dataframe. By using a user-defined function (UDF) and the accent dictionary, a crosswalk between ‘old accent label’ and ‘new accent label’ was applied to the rows in the ‘other’ dataset. </w:t>
+      </w:r>
+    </w:p>
+    <w:p>
+      <w:pPr>
+        <w:pStyle w:val="BodyText"/>
+        <w:spacing w:after="0pt"/>
+      </w:pPr>
+    </w:p>
+    <w:p>
+      <w:pPr>
+        <w:pStyle w:val="BodyText"/>
+        <w:spacing w:after="0pt"/>
+      </w:pPr>
+      <w:r>
+        <w:t>Next rows equal to ‘</w:t>
+      </w:r>
+      <w:r>
+        <w:t>discard</w:t>
+      </w:r>
+      <w:r>
+        <w:t xml:space="preserve">’ in the accent column, as well as rows with missing values in both the accent and sentence columns were removed. After this processing, the ‘other’ dataset had 932,533 rows left. </w:t>
+      </w:r>
+    </w:p>
+    <w:p>
+      <w:pPr>
+        <w:pStyle w:val="BodyText"/>
+        <w:spacing w:after="0pt"/>
+      </w:pPr>
+    </w:p>
+    <w:p>
+      <w:pPr>
+        <w:pStyle w:val="BodyText"/>
+        <w:spacing w:after="0pt"/>
+      </w:pPr>
       <w:r>
         <w:lastRenderedPageBreak/>
-        <w:t xml:space="preserve">unzipping process and work with the files available in the Volume.  When the process was interrupted the Volume had about 765,000 audio files. </w:t>
+        <w:t xml:space="preserve">The process of unzipping the MP3 audio files was taking more than 48 hours. Thus, it was decided to interrupt the unzipping process and work with the files available in the Volume.  When the process was interrupted the Volume had about 765,000 audio files. </w:t>
       </w:r>
     </w:p>
     <w:p>
@@ -1073,7 +1135,16 @@
         <w:spacing w:after="0pt"/>
       </w:pPr>
       <w:r>
-        <w:t>After running several tests, it was found that to meet the target of processing about 100,000 audio files, a random sample of 40% had to be taken from the rows in the ‘other’ dataset. This left 373,087 observations from which 105,996 had a matching audio file stored in the Volume.</w:t>
+        <w:t xml:space="preserve">After running several tests, it was found that to meet the target of processing about 100,000 audio files, a random sample of 40% had to be </w:t>
+      </w:r>
+      <w:r>
+        <w:rPr>
+          <w:lang w:val="en-US"/>
+        </w:rPr>
+        <w:t>draw</w:t>
+      </w:r>
+      <w:r>
+        <w:t>n from the rows in the ‘other’ dataset. This left 373,087 observations from which 105,996 had a matching audio file stored in the Volume.</w:t>
       </w:r>
     </w:p>
     <w:p>
@@ -1113,39 +1184,7 @@
         <w:spacing w:after="0pt"/>
       </w:pPr>
       <w:r>
-        <w:t xml:space="preserve">It was found that when running action commands in </w:t>
-      </w:r>
-      <w:proofErr w:type="spellStart"/>
-      <w:r>
-        <w:t>PySpark</w:t>
-      </w:r>
-      <w:proofErr w:type="spellEnd"/>
-      <w:r>
-        <w:t xml:space="preserve">, the lazy evaluation would calculate all the operations and transformations recorded in the DAG since the loading of the </w:t>
-      </w:r>
-      <w:proofErr w:type="spellStart"/>
-      <w:r>
-        <w:t>dataframe</w:t>
-      </w:r>
-      <w:proofErr w:type="spellEnd"/>
-      <w:r>
-        <w:t xml:space="preserve">. In particular, for this application, </w:t>
-      </w:r>
-      <w:proofErr w:type="spellStart"/>
-      <w:r>
-        <w:t>PySpark’s</w:t>
-      </w:r>
-      <w:proofErr w:type="spellEnd"/>
-      <w:r>
-        <w:t xml:space="preserve"> lazy evaluation would prove impractical. It was observed that after including complex UDFs in the DAG (such as loading a waveform and calculating the MFCCs), action commands would crash the notebook every time they were run. Thereby, a strategy was employed to avoid </w:t>
-      </w:r>
-      <w:proofErr w:type="spellStart"/>
-      <w:r>
-        <w:t>PySpark’s</w:t>
-      </w:r>
-      <w:proofErr w:type="spellEnd"/>
-      <w:r>
-        <w:t xml:space="preserve"> lazy evaluation structure.</w:t>
+        <w:t>It was found that when running action commands in PySpark, the lazy evaluation would calculate all the operations and transformations recorded in the DAG since the loading of the dataframe. In particular, for this application, PySpark’s lazy evaluation would prove impractical. It was observed that after including complex UDFs in the DAG (such as loading a waveform and calculating the MFCCs), action commands would crash the notebook every time they were run. Thereby, a strategy was employed to avoid PySpark’s lazy evaluation structure.</w:t>
       </w:r>
     </w:p>
     <w:p>
@@ -1162,110 +1201,31 @@
         <w:spacing w:after="0pt"/>
       </w:pPr>
       <w:r>
-        <w:t xml:space="preserve">To avoid lazy evaluation, the </w:t>
-      </w:r>
-      <w:proofErr w:type="spellStart"/>
-      <w:r>
-        <w:t>dataframe</w:t>
-      </w:r>
-      <w:proofErr w:type="spellEnd"/>
-      <w:r>
-        <w:t xml:space="preserve"> was saved as a csv file at given milestones, to cache the transformations and operations applied to the </w:t>
-      </w:r>
-      <w:proofErr w:type="spellStart"/>
-      <w:r>
-        <w:t>dataframe</w:t>
-      </w:r>
-      <w:proofErr w:type="spellEnd"/>
-      <w:r>
-        <w:t xml:space="preserve"> up until that point. For example, once the final subset was loaded, cleaned, and proper encodings were implemented the </w:t>
-      </w:r>
-      <w:proofErr w:type="spellStart"/>
-      <w:r>
-        <w:t>dataframe</w:t>
-      </w:r>
-      <w:proofErr w:type="spellEnd"/>
-      <w:r>
-        <w:t xml:space="preserve"> was saved into the Volume as a csv file. Then the </w:t>
-      </w:r>
-      <w:proofErr w:type="spellStart"/>
-      <w:r>
-        <w:t>dataframe</w:t>
-      </w:r>
-      <w:proofErr w:type="spellEnd"/>
-      <w:r>
-        <w:t xml:space="preserve"> would be reloaded to continue the processes of loading the waveform, extracting the MFCCs, and training the model.  </w:t>
-      </w:r>
-    </w:p>
-    <w:p>
-      <w:pPr>
-        <w:pStyle w:val="BodyText"/>
-        <w:spacing w:after="0pt"/>
-      </w:pPr>
-    </w:p>
-    <w:p>
-      <w:pPr>
-        <w:pStyle w:val="BodyText"/>
-        <w:spacing w:after="0pt"/>
-      </w:pPr>
-      <w:r>
-        <w:t xml:space="preserve">One challenge faced in this project was posed by the fact that audio libraries in Python use </w:t>
-      </w:r>
-      <w:proofErr w:type="spellStart"/>
-      <w:r>
-        <w:t>Numpy</w:t>
-      </w:r>
-      <w:proofErr w:type="spellEnd"/>
-      <w:r>
-        <w:t xml:space="preserve"> arrays as an input and output. Meanwhile, </w:t>
-      </w:r>
-      <w:proofErr w:type="spellStart"/>
-      <w:r>
-        <w:t>PySpark</w:t>
-      </w:r>
-      <w:proofErr w:type="spellEnd"/>
-      <w:r>
-        <w:t xml:space="preserve"> is not compatible with </w:t>
-      </w:r>
-      <w:proofErr w:type="spellStart"/>
-      <w:r>
-        <w:t>Numpy</w:t>
-      </w:r>
-      <w:proofErr w:type="spellEnd"/>
-      <w:r>
-        <w:t xml:space="preserve"> data types. It was thought that using UDFs in combination with a casting command to transform the </w:t>
-      </w:r>
-      <w:proofErr w:type="spellStart"/>
-      <w:r>
-        <w:t>Numpy</w:t>
-      </w:r>
-      <w:proofErr w:type="spellEnd"/>
-      <w:r>
-        <w:t xml:space="preserve"> output as </w:t>
-      </w:r>
-      <w:proofErr w:type="spellStart"/>
-      <w:r>
-        <w:t>PySpark’s</w:t>
-      </w:r>
-      <w:proofErr w:type="spellEnd"/>
-      <w:r>
-        <w:t xml:space="preserve"> </w:t>
-      </w:r>
-      <w:proofErr w:type="spellStart"/>
-      <w:r>
-        <w:t>DenseVector</w:t>
-      </w:r>
-      <w:proofErr w:type="spellEnd"/>
-      <w:r>
-        <w:t xml:space="preserve"> data type would be enough to go back and forth from the </w:t>
-      </w:r>
-      <w:proofErr w:type="spellStart"/>
-      <w:r>
-        <w:t>PySpark</w:t>
-      </w:r>
-      <w:proofErr w:type="spellEnd"/>
-      <w:r>
-        <w:t xml:space="preserve"> framework to the audio processing framework. However, this approach proved cumbersome.</w:t>
+        <w:t>To avoid lazy evaluation, the dataframe was saved as a csv file at given milestones, to cache the transformations and operations applied to the dataframe up until that point. For example, once the final subset was loaded, cleaned, and proper encodings were implemented</w:t>
+      </w:r>
+      <w:r>
+        <w:rPr>
+          <w:lang w:val="en-US"/>
+        </w:rPr>
+        <w:t>,</w:t>
+      </w:r>
+      <w:r>
+        <w:t xml:space="preserve"> the dataframe was saved into the Volume as a csv file. Then the dataframe would be reloaded to continue the processes of loading the waveform, extracting the MFCCs, and training the model.  </w:t>
+      </w:r>
+    </w:p>
+    <w:p>
+      <w:pPr>
+        <w:pStyle w:val="BodyText"/>
+        <w:spacing w:after="0pt"/>
+      </w:pPr>
+    </w:p>
+    <w:p>
+      <w:pPr>
+        <w:pStyle w:val="BodyText"/>
+        <w:spacing w:after="0pt"/>
+      </w:pPr>
+      <w:r>
+        <w:t>One challenge faced in this project was posed by the fact that audio libraries in Python use Numpy arrays as an input and output. Meanwhile, PySpark is not compatible with Numpy data types. It was thought that using UDFs in combination with a casting command to transform the Numpy output as PySpark’s DenseVector data type would be enough to go back and forth from the PySpark framework to the audio processing framework. However, this approach proved cumbersome.</w:t>
       </w:r>
     </w:p>
     <w:p>
@@ -1282,15 +1242,7 @@
         <w:spacing w:after="0pt"/>
       </w:pPr>
       <w:r>
-        <w:t xml:space="preserve">To work around this challenge, a single UDF was designed. This UDF would load the waveform, calculate the MFCC features, either pad or cut the MFCC features to a standard dimension of 452 steps, then flatten the MFCC features matrix, and return it casted as a </w:t>
-      </w:r>
-      <w:proofErr w:type="spellStart"/>
-      <w:r>
-        <w:t>DenseVector</w:t>
-      </w:r>
-      <w:proofErr w:type="spellEnd"/>
-      <w:r>
-        <w:t xml:space="preserve"> data type.</w:t>
+        <w:t>To work around this challenge, a single UDF was designed. This UDF would load the waveform, calculate the MFCC features, either pad or cut the MFCC features to a standard dimension of 452 steps, then flatten the MFCC features matrix, and return it casted as a DenseVector data type.</w:t>
       </w:r>
     </w:p>
     <w:p>
@@ -1323,15 +1275,7 @@
         <w:t>To train the model, lazy evaluation had to be avoided once more. Thereby, the UDF to load the waveforms and extract the MFCC features, the test-train split command, and the logistic regression model fit were run in a single line of the Databricks notebook. The true value as well as the predictions columns, on both the train and the test set, had to be saved in the Volume as csv files again, in order to avoid the lazy evaluation to crash the notebook. Accuracy calculations were done separately</w:t>
       </w:r>
       <w:r>
-        <w:t xml:space="preserve"> using MS Excel and a </w:t>
-      </w:r>
-      <w:proofErr w:type="spellStart"/>
-      <w:r>
-        <w:t>Jupyter</w:t>
-      </w:r>
-      <w:proofErr w:type="spellEnd"/>
-      <w:r>
-        <w:t xml:space="preserve"> notebook in the local commodity system.</w:t>
+        <w:t xml:space="preserve"> using MS Excel and a Jupyter notebook in the local commodity system.</w:t>
       </w:r>
     </w:p>
     <w:p>
@@ -1558,11 +1502,46 @@
         <w:spacing w:after="0pt"/>
       </w:pPr>
       <w:r>
-        <w:t xml:space="preserve">It is hypothesized that the imbalanced dataset might have been a consequence of applying PySpark’s ‘sample’ function. It </w:t>
-      </w:r>
-      <w:r>
-        <w:lastRenderedPageBreak/>
-        <w:t>seems that prior to randomly sampling a dataframe, this function orders the dataframe in accordance to values in one column, which might break independence and random sampling. Because of the nature of the dataset and due to having scarce computing capabilities, running tests to pinpoint whether the sample was truly random proved cumbersome. With more time to investigate, tests could be run on a simpler dataset. If this hypothesis is true, workarounds can be designed to guarantee true random sampling (e.g. generating a column with random numbers from the uniform distribution and then having the ‘sample’ function to organize the dataframe based on values of this column).</w:t>
+        <w:t xml:space="preserve">It is hypothesized that the imbalanced </w:t>
+      </w:r>
+      <w:r>
+        <w:rPr>
+          <w:lang w:val="en-US"/>
+        </w:rPr>
+        <w:t>subset of data used to fit the model</w:t>
+      </w:r>
+      <w:r>
+        <w:t xml:space="preserve"> might have been a </w:t>
+      </w:r>
+      <w:r>
+        <w:rPr>
+          <w:lang w:val="en-US"/>
+        </w:rPr>
+        <w:t>result</w:t>
+      </w:r>
+      <w:r>
+        <w:t xml:space="preserve"> of applying PySpark’s ‘sample’ function. It seems that prior to randomly sampling a dataframe, this function orders the dataframe in accordance to values in one column, which might break independence and </w:t>
+      </w:r>
+      <w:r>
+        <w:t>random</w:t>
+      </w:r>
+      <w:r>
+        <w:rPr>
+          <w:lang w:val="en-US"/>
+        </w:rPr>
+        <w:t>ness of the</w:t>
+      </w:r>
+      <w:r>
+        <w:t xml:space="preserve"> sampl</w:t>
+      </w:r>
+      <w:r>
+        <w:rPr>
+          <w:lang w:val="en-US"/>
+        </w:rPr>
+        <w:t>ing process</w:t>
+      </w:r>
+      <w:r>
+        <w:t>. Because of the nature of the dataset and due to having scarce computing capabilities, running tests to pinpoint whether the sample was truly random proved cumbersome. With more time to investigate, tests could be run on a simpler dataset. If this hypothesis is true, workarounds can be designed to guarantee true random sampling (e.g. generating a column with random numbers from the uniform distribution and then having the ‘sample’ function to organize the dataframe based on values of this column).</w:t>
       </w:r>
     </w:p>
     <w:p>
@@ -1625,39 +1604,7 @@
         <w:spacing w:after="0pt"/>
       </w:pPr>
       <w:r>
-        <w:t xml:space="preserve">Caribe: Cuba, Venezuela, Puerto Rico, República </w:t>
-      </w:r>
-      <w:proofErr w:type="spellStart"/>
-      <w:r>
-        <w:t>Dominicana</w:t>
-      </w:r>
-      <w:proofErr w:type="spellEnd"/>
-      <w:r>
-        <w:t xml:space="preserve">, Panamá, Colombia </w:t>
-      </w:r>
-      <w:proofErr w:type="spellStart"/>
-      <w:r>
-        <w:t>caribeña</w:t>
-      </w:r>
-      <w:proofErr w:type="spellEnd"/>
-      <w:r>
-        <w:t xml:space="preserve">, México </w:t>
-      </w:r>
-      <w:proofErr w:type="spellStart"/>
-      <w:r>
-        <w:t>caribeño</w:t>
-      </w:r>
-      <w:proofErr w:type="spellEnd"/>
-      <w:r>
-        <w:t xml:space="preserve">, Costa del </w:t>
-      </w:r>
-      <w:proofErr w:type="spellStart"/>
-      <w:r>
-        <w:t>golfo</w:t>
-      </w:r>
-      <w:proofErr w:type="spellEnd"/>
-      <w:r>
-        <w:t xml:space="preserve"> de México</w:t>
+        <w:t>Caribe: Cuba, Venezuela, Puerto Rico, República Dominicana, Panamá, Colombia caribeña, México caribeño, Costa del golfo de México</w:t>
       </w:r>
     </w:p>
     <w:p>
@@ -1670,51 +1617,22 @@
         <w:spacing w:after="0pt"/>
       </w:pPr>
       <w:r>
-        <w:t>Andino-</w:t>
-      </w:r>
-      <w:proofErr w:type="spellStart"/>
-      <w:r>
-        <w:t>Pacífico</w:t>
-      </w:r>
-      <w:proofErr w:type="spellEnd"/>
-      <w:r>
-        <w:t xml:space="preserve">: Colombia, Perú, Ecuador, </w:t>
-      </w:r>
-      <w:proofErr w:type="spellStart"/>
-      <w:r>
-        <w:t>oeste</w:t>
-      </w:r>
-      <w:proofErr w:type="spellEnd"/>
-      <w:r>
-        <w:t xml:space="preserve"> de Bolivia y Venezuela </w:t>
-      </w:r>
-      <w:proofErr w:type="spellStart"/>
-      <w:r>
-        <w:t>andina</w:t>
-      </w:r>
-      <w:proofErr w:type="spellEnd"/>
-    </w:p>
-    <w:p>
-      <w:pPr>
-        <w:pStyle w:val="BodyText"/>
-        <w:spacing w:after="0pt"/>
-      </w:pPr>
-    </w:p>
-    <w:p>
-      <w:pPr>
-        <w:pStyle w:val="BodyText"/>
-        <w:spacing w:after="0pt"/>
-      </w:pPr>
-      <w:r>
-        <w:t xml:space="preserve">Even within the Andes region of Colombia, accents vary widely. The accent of a native from Medellín is different from the accent of someone from Bogotá. Likewise, within the Caribbean region of Venezuela, both the accent and the vocabulary of people from Maracaibo (western coast) and </w:t>
-      </w:r>
-      <w:proofErr w:type="spellStart"/>
-      <w:r>
-        <w:t>Cumaná</w:t>
-      </w:r>
-      <w:proofErr w:type="spellEnd"/>
-      <w:r>
-        <w:t xml:space="preserve"> (eastern coast) are quite different. </w:t>
+        <w:t>Andino-Pacífico: Colombia, Perú, Ecuador, oeste de Bolivia y Venezuela andina</w:t>
+      </w:r>
+    </w:p>
+    <w:p>
+      <w:pPr>
+        <w:pStyle w:val="BodyText"/>
+        <w:spacing w:after="0pt"/>
+      </w:pPr>
+    </w:p>
+    <w:p>
+      <w:pPr>
+        <w:pStyle w:val="BodyText"/>
+        <w:spacing w:after="0pt"/>
+      </w:pPr>
+      <w:r>
+        <w:t xml:space="preserve">Even within the Andes region of Colombia, accents vary widely. The accent of a native from Medellín is different from the accent of someone from Bogotá. Likewise, within the Caribbean region of Venezuela, both the accent and the vocabulary of people from Maracaibo (western coast) and Cumaná (eastern coast) are quite different. </w:t>
       </w:r>
     </w:p>
     <w:p>
@@ -1769,26 +1687,10 @@
         <w:spacing w:after="0pt"/>
       </w:pPr>
       <w:r>
-        <w:t xml:space="preserve">This project set out to develop a classifier to predict the accent/dialect of a speaker reading a sentence in Spanish language recorded in an audio file. Because the focus of this project was in using big data platforms, only tools such as </w:t>
-      </w:r>
-      <w:proofErr w:type="spellStart"/>
-      <w:r>
-        <w:t>Dask</w:t>
-      </w:r>
-      <w:proofErr w:type="spellEnd"/>
-      <w:r>
-        <w:t xml:space="preserve"> or </w:t>
-      </w:r>
-      <w:proofErr w:type="spellStart"/>
-      <w:r>
-        <w:t>PySpark</w:t>
-      </w:r>
-      <w:proofErr w:type="spellEnd"/>
-      <w:r>
-        <w:t xml:space="preserve"> could be used. Furthermore, this project was self-financed, thereby storage units as well as computing resources </w:t>
-      </w:r>
-      <w:r>
-        <w:t xml:space="preserve">in the cloud were limited (e.g. AWS S3 buckets were notoriously slower to read/write than commodity systems). </w:t>
+        <w:t xml:space="preserve">This project set out to develop a classifier to predict the accent/dialect of a speaker reading a sentence in Spanish language recorded in an audio file. Because the focus of this project was in using big data platforms, only tools such as Dask </w:t>
+      </w:r>
+      <w:r>
+        <w:t xml:space="preserve">or PySpark could be used. Furthermore, this project was self-financed, thereby storage units as well as computing resources in the cloud were limited (e.g. AWS S3 buckets were notoriously slower to read/write than commodity systems). </w:t>
       </w:r>
     </w:p>
     <w:p>
@@ -1816,37 +1718,8 @@
         </w:numPr>
         <w:jc w:val="both"/>
       </w:pPr>
-      <w:proofErr w:type="spellStart"/>
-      <w:r>
-        <w:t>PySpark</w:t>
-      </w:r>
-      <w:proofErr w:type="spellEnd"/>
-      <w:r>
-        <w:t xml:space="preserve"> is not compatible with </w:t>
-      </w:r>
-      <w:proofErr w:type="spellStart"/>
-      <w:r>
-        <w:t>Numpy</w:t>
-      </w:r>
-      <w:proofErr w:type="spellEnd"/>
-      <w:r>
-        <w:t xml:space="preserve"> data types, whereas most audio processing libraries rely heavily on </w:t>
-      </w:r>
-      <w:proofErr w:type="spellStart"/>
-      <w:r>
-        <w:t>Numpy</w:t>
-      </w:r>
-      <w:proofErr w:type="spellEnd"/>
-      <w:r>
-        <w:t xml:space="preserve">. This imposed limitations to develop user defined functions (UDFs) in </w:t>
-      </w:r>
-      <w:proofErr w:type="spellStart"/>
-      <w:r>
-        <w:t>PySpark</w:t>
-      </w:r>
-      <w:proofErr w:type="spellEnd"/>
-      <w:r>
-        <w:t xml:space="preserve"> and on the machine learning methodologies available to develop the model</w:t>
+      <w:r>
+        <w:t>PySpark is not compatible with Numpy data types, whereas most audio processing libraries rely heavily on Numpy. This imposed limitations to develop user defined functions (UDFs) in PySpark and on the machine learning methodologies available to develop the model</w:t>
       </w:r>
     </w:p>
     <w:p>
@@ -1888,38 +1761,40 @@
         <w:spacing w:after="0pt"/>
       </w:pPr>
       <w:r>
-        <w:t>It is assumed that future work on this problem will lead to better results given that the goal of using only big data platforms will be removed. It might be the case that big data platforms would still be useful (the loading of waveforms and subsequent preprocess terminated only in the Databricks platform). However, better results might be obtained by using the complete gamut of data analysis tools.</w:t>
-      </w:r>
-    </w:p>
-    <w:p>
-      <w:pPr>
-        <w:pStyle w:val="BodyText"/>
-        <w:spacing w:after="0pt"/>
-      </w:pPr>
-    </w:p>
-    <w:p>
-      <w:pPr>
-        <w:pStyle w:val="BodyText"/>
-        <w:spacing w:after="0pt"/>
-      </w:pPr>
-      <w:r>
-        <w:t>Among the approaches that should be tried in the future are: (</w:t>
-      </w:r>
-      <w:proofErr w:type="spellStart"/>
-      <w:r>
-        <w:t>i</w:t>
-      </w:r>
-      <w:proofErr w:type="spellEnd"/>
-      <w:r>
-        <w:t xml:space="preserve">) implementing a Support Vector Machine model; and, (ii) implementing a transformer-like approach such as training the acoustic block of the </w:t>
-      </w:r>
-      <w:proofErr w:type="spellStart"/>
-      <w:r>
-        <w:t>HuBert</w:t>
-      </w:r>
-      <w:proofErr w:type="spellEnd"/>
-      <w:r>
-        <w:t xml:space="preserve"> model and connecting the output to a fully connected layer that outputs a probabilistic classifier.</w:t>
+        <w:t>It is assumed that future work on this problem will lead to better results given that the goal of using only big data platforms w</w:t>
+      </w:r>
+      <w:r>
+        <w:rPr>
+          <w:lang w:val="en-US"/>
+        </w:rPr>
+        <w:t>ould</w:t>
+      </w:r>
+      <w:r>
+        <w:t xml:space="preserve"> be removed. It might be the case that big data platforms would still be useful (the loading of waveforms and subsequent preprocess terminated only in the Databricks platform). However, better results might be obtained by using the complete gamut of data analysis tools.</w:t>
+      </w:r>
+    </w:p>
+    <w:p>
+      <w:pPr>
+        <w:pStyle w:val="BodyText"/>
+        <w:spacing w:after="0pt"/>
+      </w:pPr>
+    </w:p>
+    <w:p>
+      <w:pPr>
+        <w:pStyle w:val="BodyText"/>
+        <w:spacing w:after="0pt"/>
+      </w:pPr>
+      <w:r>
+        <w:t>Among the approaches that should be tried in the future are: (i) implementing a Support Vector Machine model; and, (ii) implementing a transformer-like approach such as training the acoustic block of the HuBert model and connecting the output to a fully</w:t>
+      </w:r>
+      <w:r>
+        <w:rPr>
+          <w:lang w:val="en-US"/>
+        </w:rPr>
+        <w:t>-</w:t>
+      </w:r>
+      <w:r>
+        <w:t>connected layer that outputs a probabilistic classifier.</w:t>
       </w:r>
     </w:p>
     <w:p>
@@ -1949,7 +1824,16 @@
         <w:spacing w:after="0pt"/>
       </w:pPr>
       <w:r>
-        <w:t>The main contribution of this work, if completed, would be to develop technology tools in the Spanish language. This project would also have commercial value as it would improve sound-activated systems by inserting an accent classifier module prior to the automatic speech recognition (ASR) module. The accent classifier would remove semantic ambiguity from the phrases uttered by the user and it is assumed this would lead to better understanding of the spoken commands received by the ASR system.</w:t>
+        <w:t>The main contribution of this work, if completed, would be to develop technology tools in the Spanish language. This project would also have commercial value as it would improve sound-activated systems by inserting an accent classifier module prior to the automatic speech recognition (ASR) module</w:t>
+      </w:r>
+      <w:r>
+        <w:rPr>
+          <w:lang w:val="en-US"/>
+        </w:rPr>
+        <w:t xml:space="preserve"> used by this type of systems</w:t>
+      </w:r>
+      <w:r>
+        <w:t>. The accent classifier would remove semantic ambiguity from the phrases uttered by the user and it is assumed this would lead to better understanding of the spoken commands received by the ASR system.</w:t>
       </w:r>
     </w:p>
     <w:p>
@@ -1983,7 +1867,6 @@
         <w:spacing w:before="0pt" w:after="0pt"/>
       </w:pPr>
       <w:r>
-        <w:lastRenderedPageBreak/>
         <w:t>References</w:t>
       </w:r>
     </w:p>

</xml_diff>